<commit_message>
Added Release Plan html
</commit_message>
<xml_diff>
--- a/Phase1/RawData/ReleasePlan.docx
+++ b/Phase1/RawData/ReleasePlan.docx
@@ -20,7 +20,29 @@
           <w:sz w:val="28"/>
           <w:szCs w:val="26"/>
         </w:rPr>
-        <w:t>Acme Release Plan (Team 4)</w:t>
+        <w:t>A</w:t>
+      </w:r>
+      <w:r>
+        <w:rPr>
+          <w:rFonts w:ascii="Calibri" w:hAnsi="Calibri" w:cs="Arial"/>
+          <w:b/>
+          <w:bCs/>
+          <w:color w:val="000000"/>
+          <w:sz w:val="28"/>
+          <w:szCs w:val="26"/>
+        </w:rPr>
+        <w:t>CME</w:t>
+      </w:r>
+      <w:r>
+        <w:rPr>
+          <w:rFonts w:ascii="Calibri" w:hAnsi="Calibri" w:cs="Arial"/>
+          <w:b/>
+          <w:bCs/>
+          <w:color w:val="000000"/>
+          <w:sz w:val="28"/>
+          <w:szCs w:val="26"/>
+        </w:rPr>
+        <w:t xml:space="preserve"> Release Plan (Team 4)</w:t>
       </w:r>
     </w:p>
     <w:p>
@@ -339,8 +361,6 @@
         </w:rPr>
         <w:t xml:space="preserve"> </w:t>
       </w:r>
-      <w:bookmarkStart w:id="0" w:name="_GoBack"/>
-      <w:bookmarkEnd w:id="0"/>
       <w:r>
         <w:rPr>
           <w:rFonts w:ascii="Calibri" w:hAnsi="Calibri" w:cs="Arial"/>
@@ -510,10 +530,10 @@
           <w:szCs w:val="22"/>
         </w:rPr>
       </w:pPr>
-      <w:bookmarkStart w:id="1" w:name="875a7a88aa20301a5d2e1fe36a45ee9cec4aef9d"/>
-      <w:bookmarkStart w:id="2" w:name="0"/>
+      <w:bookmarkStart w:id="0" w:name="875a7a88aa20301a5d2e1fe36a45ee9cec4aef9d"/>
+      <w:bookmarkStart w:id="1" w:name="0"/>
+      <w:bookmarkEnd w:id="0"/>
       <w:bookmarkEnd w:id="1"/>
-      <w:bookmarkEnd w:id="2"/>
     </w:p>
     <w:tbl>
       <w:tblPr>
@@ -682,8 +702,10 @@
                 <w:bCs/>
                 <w:sz w:val="22"/>
               </w:rPr>
-              <w:t>Features</w:t>
+              <w:t>User Stories</w:t>
             </w:r>
+            <w:bookmarkStart w:id="2" w:name="_GoBack"/>
+            <w:bookmarkEnd w:id="2"/>
           </w:p>
         </w:tc>
       </w:tr>
@@ -1105,21 +1127,7 @@
               <w:rPr>
                 <w:sz w:val="22"/>
               </w:rPr>
-              <w:t xml:space="preserve">As a Librarian, I want the application to use Web </w:t>
-            </w:r>
-            <w:proofErr w:type="spellStart"/>
-            <w:r>
-              <w:rPr>
-                <w:sz w:val="22"/>
-              </w:rPr>
-              <w:t>ARChive</w:t>
-            </w:r>
-            <w:proofErr w:type="spellEnd"/>
-            <w:r>
-              <w:rPr>
-                <w:sz w:val="22"/>
-              </w:rPr>
-              <w:t xml:space="preserve"> (WARC) file format, so that it is compatible with my working environment.</w:t>
+              <w:t>As a Librarian, I want the application to use Web ARChive (WARC) file format, so that it is compatible with my working environment.</w:t>
             </w:r>
           </w:p>
         </w:tc>

</xml_diff>